<commit_message>
revise unsupervise part doc
</commit_message>
<xml_diff>
--- a/document/unsupervised learning part.docx
+++ b/document/unsupervised learning part.docx
@@ -53,13 +53,7 @@
         <w:rPr>
           <w:b/>
         </w:rPr>
-        <w:t>Measurement</w:t>
-      </w:r>
-      <w:r>
-        <w:rPr>
-          <w:b/>
-        </w:rPr>
-        <w:t xml:space="preserve"> and initial approach</w:t>
+        <w:t>Measurement and initial approach</w:t>
       </w:r>
     </w:p>
     <w:p>
@@ -95,55 +89,7 @@
             <w:rPr>
               <w:rFonts w:ascii="Cambria Math" w:hAnsi="Cambria Math"/>
             </w:rPr>
-            <m:t>(</m:t>
-          </m:r>
-          <m:r>
-            <w:rPr>
-              <w:rFonts w:ascii="Cambria Math" w:hAnsi="Cambria Math"/>
-            </w:rPr>
-            <m:t>L   ʌ</m:t>
-          </m:r>
-          <m:r>
-            <w:rPr>
-              <w:rFonts w:ascii="Cambria Math" w:hAnsi="Cambria Math"/>
-            </w:rPr>
-            <m:t xml:space="preserve"> </m:t>
-          </m:r>
-          <m:r>
-            <w:rPr>
-              <w:rFonts w:ascii="Cambria Math" w:hAnsi="Cambria Math"/>
-            </w:rPr>
-            <m:t xml:space="preserve"> P</m:t>
-          </m:r>
-          <m:r>
-            <w:rPr>
-              <w:rFonts w:ascii="Cambria Math" w:hAnsi="Cambria Math"/>
-            </w:rPr>
-            <m:t>,</m:t>
-          </m:r>
-          <m:r>
-            <w:rPr>
-              <w:rFonts w:ascii="Cambria Math" w:hAnsi="Cambria Math"/>
-            </w:rPr>
-            <m:t xml:space="preserve"> T</m:t>
-          </m:r>
-          <m:r>
-            <w:rPr>
-              <w:rFonts w:ascii="Cambria Math" w:hAnsi="Cambria Math"/>
-            </w:rPr>
-            <m:t xml:space="preserve">   ʌ  </m:t>
-          </m:r>
-          <m:r>
-            <w:rPr>
-              <w:rFonts w:ascii="Cambria Math" w:hAnsi="Cambria Math"/>
-            </w:rPr>
-            <m:t>!P</m:t>
-          </m:r>
-          <m:r>
-            <w:rPr>
-              <w:rFonts w:ascii="Cambria Math" w:hAnsi="Cambria Math"/>
-            </w:rPr>
-            <m:t>)</m:t>
+            <m:t>(L   ʌ  P, T   ʌ  !P)</m:t>
           </m:r>
         </m:oMath>
       </m:oMathPara>
@@ -234,14 +180,14 @@
             <v:path o:extrusionok="f" gradientshapeok="t" o:connecttype="rect"/>
             <o:lock v:ext="edit" aspectratio="t"/>
           </v:shapetype>
-          <v:shape id="_x0000_i1036" type="#_x0000_t75" style="width:203.5pt;height:146.25pt">
+          <v:shape id="_x0000_i1025" type="#_x0000_t75" style="width:203.5pt;height:146.25pt">
             <v:imagedata r:id="rId5" o:title="tsne"/>
           </v:shape>
         </w:pict>
       </w:r>
       <w:r>
         <w:pict>
-          <v:shape id="_x0000_i1037" type="#_x0000_t75" style="width:139.45pt;height:139.45pt">
+          <v:shape id="_x0000_i1026" type="#_x0000_t75" style="width:139.45pt;height:139.45pt">
             <v:imagedata r:id="rId6" o:title="SIMLR"/>
           </v:shape>
         </w:pict>
@@ -498,7 +444,7 @@
       </w:r>
       <w:r>
         <w:pict>
-          <v:shape id="_x0000_i1073" type="#_x0000_t75" style="width:79.95pt;height:25.75pt">
+          <v:shape id="_x0000_i1027" type="#_x0000_t75" style="width:79.95pt;height:25.75pt">
             <v:imagedata r:id="rId10" o:title="pij"/>
           </v:shape>
         </w:pict>
@@ -508,7 +454,7 @@
       </w:r>
       <w:r>
         <w:pict>
-          <v:shape id="_x0000_i1077" type="#_x0000_t75" style="width:123.15pt;height:34.5pt">
+          <v:shape id="_x0000_i1028" type="#_x0000_t75" style="width:123.15pt;height:34.5pt">
             <v:imagedata r:id="rId11" o:title="qij"/>
           </v:shape>
         </w:pict>
@@ -518,7 +464,7 @@
       </w:r>
       <w:r>
         <w:pict>
-          <v:shape id="_x0000_i1080" type="#_x0000_t75" style="width:172.05pt;height:30.7pt">
+          <v:shape id="_x0000_i1029" type="#_x0000_t75" style="width:172.05pt;height:30.7pt">
             <v:imagedata r:id="rId12" o:title="cost"/>
           </v:shape>
         </w:pict>
@@ -583,7 +529,7 @@
       </w:pPr>
       <w:r>
         <w:pict>
-          <v:shape id="_x0000_i1090" type="#_x0000_t75" style="width:126.2pt;height:29.2pt">
+          <v:shape id="_x0000_i1030" type="#_x0000_t75" style="width:126.2pt;height:29.2pt">
             <v:imagedata r:id="rId14" o:title="SIMLR kernel"/>
           </v:shape>
         </w:pict>
@@ -652,13 +598,7 @@
         <w:t>Given th</w:t>
       </w:r>
       <w:r>
-        <w:t xml:space="preserve">at both algorithm gives poor </w:t>
-      </w:r>
-      <w:r>
-        <w:t>clustering</w:t>
-      </w:r>
-      <w:r>
-        <w:t xml:space="preserve"> performances. We do not attempt to propose new algorithm like above. Instead, </w:t>
+        <w:t xml:space="preserve">at both algorithm gives poor clustering performances. We do not attempt to propose new algorithm like above. Instead, </w:t>
       </w:r>
       <w:r>
         <w:t>we try to solve an easier</w:t>
@@ -722,7 +662,7 @@
       </w:pPr>
       <w:r>
         <w:pict>
-          <v:shape id="_x0000_i1109" type="#_x0000_t75" style="width:153.1pt;height:91.35pt">
+          <v:shape id="_x0000_i1031" type="#_x0000_t75" style="width:153.1pt;height:91.35pt">
             <v:imagedata r:id="rId15" o:title="batterfly with back"/>
           </v:shape>
         </w:pict>
@@ -841,7 +781,7 @@
       </w:pPr>
       <w:r>
         <w:pict>
-          <v:shape id="_x0000_i1121" type="#_x0000_t75" style="width:186.45pt;height:155pt">
+          <v:shape id="_x0000_i1032" type="#_x0000_t75" style="width:186.45pt;height:155pt">
             <v:imagedata r:id="rId17" o:title="graphcut cost"/>
           </v:shape>
         </w:pict>
@@ -912,10 +852,7 @@
         <w:t>the surrounding four</w:t>
       </w:r>
       <w:r>
-        <w:t xml:space="preserve"> </w:t>
-      </w:r>
-      <w:r>
-        <w:t>other</w:t>
+        <w:t xml:space="preserve"> other</w:t>
       </w:r>
       <w:r>
         <w:t xml:space="preserve"> pixels. </w:t>
@@ -942,7 +879,7 @@
       </w:pPr>
       <w:r>
         <w:pict>
-          <v:shape id="_x0000_i1098" type="#_x0000_t75" style="width:162.2pt;height:162.55pt">
+          <v:shape id="_x0000_i1033" type="#_x0000_t75" style="width:162.2pt;height:162.55pt">
             <v:imagedata r:id="rId18" o:title="graphcut illustration"/>
           </v:shape>
         </w:pict>
@@ -1127,7 +1064,7 @@
           <w:noProof/>
         </w:rPr>
         <w:pict>
-          <v:shape id="_x0000_i1136" type="#_x0000_t75" style="width:193.25pt;height:131.5pt">
+          <v:shape id="_x0000_i1034" type="#_x0000_t75" style="width:193.25pt;height:131.5pt">
             <v:imagedata r:id="rId20" o:title="sample last"/>
           </v:shape>
         </w:pict>
@@ -1189,233 +1126,171 @@
     <w:p>
       <w:pPr>
         <w:jc w:val="center"/>
+        <w:rPr>
+          <w:noProof/>
+        </w:rPr>
       </w:pPr>
     </w:p>
     <w:p>
       <w:pPr>
         <w:rPr>
           <w:b/>
+          <w:noProof/>
         </w:rPr>
       </w:pPr>
       <w:r>
         <w:rPr>
           <w:b/>
-        </w:rPr>
-        <w:t>Potential problem</w:t>
-      </w:r>
-    </w:p>
-    <w:p>
-      <w:r>
-        <w:t xml:space="preserve">The current algorithm depends heavily on the choice of labelled point. Some reasonable choice of nodes might lead to bad performance, but currently there isn’t a decision rule for it. I am considering to use the max flow score to make the judgement, but it is left to the future. </w:t>
-      </w:r>
-    </w:p>
-    <w:p>
-      <w:r>
-        <w:t xml:space="preserve">Another simple </w:t>
-      </w:r>
-      <w:proofErr w:type="gramStart"/>
-      <w:r>
-        <w:t>methods</w:t>
-      </w:r>
-      <w:proofErr w:type="gramEnd"/>
-      <w:r>
-        <w:t xml:space="preserve"> for this task is to simply perform </w:t>
+          <w:noProof/>
+        </w:rPr>
+        <w:t>Plotting accuracy as</w:t>
+      </w:r>
+      <w:r>
+        <w:rPr>
+          <w:b/>
+          <w:noProof/>
+        </w:rPr>
+        <w:t xml:space="preserve"> a function of checked points</w:t>
+      </w:r>
+    </w:p>
+    <w:p>
+      <w:pPr>
+        <w:rPr>
+          <w:noProof/>
+        </w:rPr>
+      </w:pPr>
+      <w:r>
+        <w:rPr>
+          <w:noProof/>
+        </w:rPr>
+        <w:drawing>
+          <wp:inline distT="0" distB="0" distL="0" distR="0">
+            <wp:extent cx="5943600" cy="2915666"/>
+            <wp:effectExtent l="0" t="0" r="0" b="0"/>
+            <wp:docPr id="6" name="Picture 6" descr="C:\Users\xbw\AppData\Local\Microsoft\Windows\INetCacheContent.Word\final result.png"/>
+            <wp:cNvGraphicFramePr>
+              <a:graphicFrameLocks xmlns:a="http://schemas.openxmlformats.org/drawingml/2006/main" noChangeAspect="1"/>
+            </wp:cNvGraphicFramePr>
+            <a:graphic xmlns:a="http://schemas.openxmlformats.org/drawingml/2006/main">
+              <a:graphicData uri="http://schemas.openxmlformats.org/drawingml/2006/picture">
+                <pic:pic xmlns:pic="http://schemas.openxmlformats.org/drawingml/2006/picture">
+                  <pic:nvPicPr>
+                    <pic:cNvPr id="0" name="Picture 12" descr="C:\Users\xbw\AppData\Local\Microsoft\Windows\INetCacheContent.Word\final result.png"/>
+                    <pic:cNvPicPr>
+                      <a:picLocks noChangeAspect="1" noChangeArrowheads="1"/>
+                    </pic:cNvPicPr>
+                  </pic:nvPicPr>
+                  <pic:blipFill>
+                    <a:blip r:embed="rId22">
+                      <a:extLst>
+                        <a:ext uri="{28A0092B-C50C-407E-A947-70E740481C1C}">
+                          <a14:useLocalDpi xmlns:a14="http://schemas.microsoft.com/office/drawing/2010/main" val="0"/>
+                        </a:ext>
+                      </a:extLst>
+                    </a:blip>
+                    <a:srcRect/>
+                    <a:stretch>
+                      <a:fillRect/>
+                    </a:stretch>
+                  </pic:blipFill>
+                  <pic:spPr bwMode="auto">
+                    <a:xfrm>
+                      <a:off x="0" y="0"/>
+                      <a:ext cx="5943600" cy="2915666"/>
+                    </a:xfrm>
+                    <a:prstGeom prst="rect">
+                      <a:avLst/>
+                    </a:prstGeom>
+                    <a:noFill/>
+                    <a:ln>
+                      <a:noFill/>
+                    </a:ln>
+                  </pic:spPr>
+                </pic:pic>
+              </a:graphicData>
+            </a:graphic>
+          </wp:inline>
+        </w:drawing>
+      </w:r>
+    </w:p>
+    <w:p>
+      <w:r>
+        <w:t xml:space="preserve">Based on the new plots, it turned out the developed algorithm does not perform well, and the algorithm like dimension reduction does not improve the accuracy compared to simple supervised learning method. </w:t>
+      </w:r>
+    </w:p>
+    <w:p/>
+    <w:p/>
+    <w:p/>
+    <w:p/>
+    <w:p/>
+    <w:p/>
+    <w:p>
+      <w:pPr>
+        <w:rPr>
+          <w:b/>
+        </w:rPr>
+      </w:pPr>
+      <w:r>
+        <w:rPr>
+          <w:b/>
+        </w:rPr>
+        <w:lastRenderedPageBreak/>
+        <w:t>Interpretation on the dataset</w:t>
+      </w:r>
+    </w:p>
+    <w:p>
+      <w:r>
+        <w:t xml:space="preserve">Since logistic regression can make fairly accurate prediction based on a few points. </w:t>
+      </w:r>
+      <w:r>
+        <w:t>Data</w:t>
+      </w:r>
+      <w:r>
+        <w:t xml:space="preserve"> in high dimension space is easily separable and there is only a few mixing there. On the other hand, in the unsupervised part, it turned out it is </w:t>
+      </w:r>
+      <w:r>
+        <w:t>hard</w:t>
+      </w:r>
+      <w:r>
+        <w:t xml:space="preserve"> to cluster them without a few known points. </w:t>
+      </w:r>
+    </w:p>
+    <w:p>
+      <w:r>
+        <w:t>I also tried the ICA to try to cluster based on non-</w:t>
       </w:r>
       <w:proofErr w:type="spellStart"/>
       <w:r>
-        <w:t>Kmeans</w:t>
+        <w:t>gaussian</w:t>
+      </w:r>
+      <w:r>
+        <w:t>ity</w:t>
       </w:r>
       <w:proofErr w:type="spellEnd"/>
       <w:r>
-        <w:t>, the result: 0.847</w:t>
-      </w:r>
-    </w:p>
-    <w:p>
-      <w:pPr>
-        <w:jc w:val="center"/>
-        <w:rPr>
-          <w:noProof/>
-        </w:rPr>
-      </w:pPr>
-      <w:r>
-        <w:rPr>
-          <w:noProof/>
-        </w:rPr>
+        <w:t xml:space="preserve">, </w:t>
+      </w:r>
+      <w:r>
+        <w:t xml:space="preserve">but </w:t>
+      </w:r>
+      <w:r>
+        <w:t>the result is also poor. The data might follow the similar distribution as the following graph, which data are easily classified once some points are known, but in general hard to cluster.</w:t>
+      </w:r>
+      <w:r>
+        <w:t xml:space="preserve"> Although in the following case it would be easy, by considering the second PCA component. </w:t>
+      </w:r>
+      <w:bookmarkStart w:id="0" w:name="_GoBack"/>
+      <w:bookmarkEnd w:id="0"/>
+    </w:p>
+    <w:p>
+      <w:r>
         <w:pict>
-          <v:shape id="_x0000_i1150" type="#_x0000_t75" style="width:271.35pt;height:184.15pt">
-            <v:imagedata r:id="rId22" o:title="Kmeans last"/>
+          <v:shape id="_x0000_i1038" type="#_x0000_t75" style="width:467.6pt;height:333.1pt">
+            <v:imagedata r:id="rId23" o:title="guess"/>
           </v:shape>
         </w:pict>
       </w:r>
     </w:p>
-    <w:p>
-      <w:pPr>
-        <w:rPr>
-          <w:noProof/>
-        </w:rPr>
-      </w:pPr>
-      <w:r>
-        <w:rPr>
-          <w:noProof/>
-        </w:rPr>
-        <w:t xml:space="preserve">Evaluation if some points are identified incorrectly, given foreground background each </w:t>
-      </w:r>
-      <w:bookmarkStart w:id="0" w:name="_GoBack"/>
-      <w:bookmarkEnd w:id="0"/>
-      <w:r>
-        <w:rPr>
-          <w:noProof/>
-        </w:rPr>
-        <w:t xml:space="preserve">20 points </w:t>
-      </w:r>
-    </w:p>
-    <w:tbl>
-      <w:tblPr>
-        <w:tblStyle w:val="TableGrid"/>
-        <w:tblW w:w="0" w:type="auto"/>
-        <w:tblLook w:val="04A0" w:firstRow="1" w:lastRow="0" w:firstColumn="1" w:lastColumn="0" w:noHBand="0" w:noVBand="1"/>
-      </w:tblPr>
-      <w:tblGrid>
-        <w:gridCol w:w="3116"/>
-        <w:gridCol w:w="3117"/>
-        <w:gridCol w:w="3117"/>
-      </w:tblGrid>
-      <w:tr>
-        <w:tc>
-          <w:tcPr>
-            <w:tcW w:w="3116" w:type="dxa"/>
-          </w:tcPr>
-          <w:p/>
-        </w:tc>
-        <w:tc>
-          <w:tcPr>
-            <w:tcW w:w="3117" w:type="dxa"/>
-          </w:tcPr>
-          <w:p>
-            <w:proofErr w:type="spellStart"/>
-            <w:r>
-              <w:t>Graphcut</w:t>
-            </w:r>
-            <w:proofErr w:type="spellEnd"/>
-          </w:p>
-        </w:tc>
-        <w:tc>
-          <w:tcPr>
-            <w:tcW w:w="3117" w:type="dxa"/>
-          </w:tcPr>
-          <w:p>
-            <w:proofErr w:type="spellStart"/>
-            <w:r>
-              <w:t>Kmeans</w:t>
-            </w:r>
-            <w:proofErr w:type="spellEnd"/>
-          </w:p>
-        </w:tc>
-      </w:tr>
-      <w:tr>
-        <w:tc>
-          <w:tcPr>
-            <w:tcW w:w="3116" w:type="dxa"/>
-          </w:tcPr>
-          <w:p>
-            <w:r>
-              <w:t>0 mistake</w:t>
-            </w:r>
-          </w:p>
-        </w:tc>
-        <w:tc>
-          <w:tcPr>
-            <w:tcW w:w="3117" w:type="dxa"/>
-          </w:tcPr>
-          <w:p>
-            <w:r>
-              <w:t>87.7%</w:t>
-            </w:r>
-          </w:p>
-        </w:tc>
-        <w:tc>
-          <w:tcPr>
-            <w:tcW w:w="3117" w:type="dxa"/>
-          </w:tcPr>
-          <w:p>
-            <w:r>
-              <w:t>84.7%</w:t>
-            </w:r>
-          </w:p>
-        </w:tc>
-      </w:tr>
-      <w:tr>
-        <w:tc>
-          <w:tcPr>
-            <w:tcW w:w="3116" w:type="dxa"/>
-          </w:tcPr>
-          <w:p>
-            <w:r>
-              <w:t>1</w:t>
-            </w:r>
-            <w:r>
-              <w:t xml:space="preserve"> mistake</w:t>
-            </w:r>
-          </w:p>
-        </w:tc>
-        <w:tc>
-          <w:tcPr>
-            <w:tcW w:w="3117" w:type="dxa"/>
-          </w:tcPr>
-          <w:p>
-            <w:r>
-              <w:t>86.7%</w:t>
-            </w:r>
-          </w:p>
-        </w:tc>
-        <w:tc>
-          <w:tcPr>
-            <w:tcW w:w="3117" w:type="dxa"/>
-          </w:tcPr>
-          <w:p>
-            <w:r>
-              <w:t>81%</w:t>
-            </w:r>
-          </w:p>
-        </w:tc>
-      </w:tr>
-      <w:tr>
-        <w:tc>
-          <w:tcPr>
-            <w:tcW w:w="3116" w:type="dxa"/>
-          </w:tcPr>
-          <w:p>
-            <w:r>
-              <w:t>2</w:t>
-            </w:r>
-            <w:r>
-              <w:t xml:space="preserve"> mistake</w:t>
-            </w:r>
-          </w:p>
-        </w:tc>
-        <w:tc>
-          <w:tcPr>
-            <w:tcW w:w="3117" w:type="dxa"/>
-          </w:tcPr>
-          <w:p>
-            <w:r>
-              <w:t>84.9%</w:t>
-            </w:r>
-          </w:p>
-        </w:tc>
-        <w:tc>
-          <w:tcPr>
-            <w:tcW w:w="3117" w:type="dxa"/>
-          </w:tcPr>
-          <w:p>
-            <w:r>
-              <w:t>77%</w:t>
-            </w:r>
-          </w:p>
-        </w:tc>
-      </w:tr>
-    </w:tbl>
-    <w:p/>
     <w:sectPr>
       <w:pgSz w:w="12240" w:h="15840"/>
       <w:pgMar w:top="1440" w:right="1440" w:bottom="1440" w:left="1440" w:header="720" w:footer="720" w:gutter="0"/>
@@ -1646,6 +1521,7 @@
     <w:lsdException w:name="HTML Sample" w:semiHidden="1" w:unhideWhenUsed="1"/>
     <w:lsdException w:name="HTML Typewriter" w:semiHidden="1" w:unhideWhenUsed="1"/>
     <w:lsdException w:name="HTML Variable" w:semiHidden="1" w:unhideWhenUsed="1"/>
+    <w:lsdException w:name="Normal Table" w:semiHidden="1" w:unhideWhenUsed="1"/>
     <w:lsdException w:name="annotation subject" w:semiHidden="1" w:unhideWhenUsed="1"/>
     <w:lsdException w:name="No List" w:semiHidden="1" w:unhideWhenUsed="1"/>
     <w:lsdException w:name="Outline List 1" w:semiHidden="1" w:unhideWhenUsed="1"/>
@@ -1690,6 +1566,7 @@
     <w:lsdException w:name="Table Professional" w:semiHidden="1" w:unhideWhenUsed="1"/>
     <w:lsdException w:name="Table Subtle 1" w:semiHidden="1" w:unhideWhenUsed="1"/>
     <w:lsdException w:name="Table Subtle 2" w:semiHidden="1" w:unhideWhenUsed="1"/>
+    <w:lsdException w:name="Table Web 1" w:semiHidden="1" w:unhideWhenUsed="1"/>
     <w:lsdException w:name="Table Web 2" w:semiHidden="1" w:unhideWhenUsed="1"/>
     <w:lsdException w:name="Table Web 3" w:semiHidden="1" w:unhideWhenUsed="1"/>
     <w:lsdException w:name="Balloon Text" w:semiHidden="1" w:unhideWhenUsed="1"/>

</xml_diff>